<commit_message>
LA FINE DI STA TRIENNALE
</commit_message>
<xml_diff>
--- a/PowerPoint/DISCORSO_PPT.docx
+++ b/PowerPoint/DISCORSO_PPT.docx
@@ -518,14 +518,13 @@
         </w:rPr>
         <w:t xml:space="preserve"> viene definita una funzione di misurazione Eij, calcolata per ogni agente i e per ogni target j. È molto importante notare che essa è compresa tra 0 ed Mp.</w:t>
       </w:r>
-    </w:p>
-    <w:p>
-      <w:pPr>
-        <w:rPr>
-          <w:sz w:val="28"/>
-          <w:szCs w:val="28"/>
-        </w:rPr>
-      </w:pPr>
+      <w:r>
+        <w:rPr>
+          <w:sz w:val="28"/>
+          <w:szCs w:val="28"/>
+        </w:rPr>
+        <w:t xml:space="preserve"> Essa sarà pari a 0 quando il target j è al di fuori del raggio di copertura dell’agente i, mentre sarà massima quando l’agente è precisamente sopra al target.</w:t>
+      </w:r>
     </w:p>
     <w:p>
       <w:pPr>
@@ -581,22 +580,50 @@
           <w:sz w:val="28"/>
           <w:szCs w:val="28"/>
         </w:rPr>
-        <w:t xml:space="preserve"> altre funzioni, tra cui l’indice di coperta Ej, calcolato per ogni target e compreso tra 0 e Mp*il numero di agenti N. Dunque, ogni agente darà un contributo che vale massimo Mp per la copertura del target j.</w:t>
-      </w:r>
-    </w:p>
-    <w:p>
-      <w:pPr>
-        <w:rPr>
-          <w:sz w:val="28"/>
-          <w:szCs w:val="28"/>
-        </w:rPr>
-      </w:pPr>
-      <w:r>
-        <w:rPr>
-          <w:sz w:val="28"/>
-          <w:szCs w:val="28"/>
-        </w:rPr>
-        <w:t>Molto importante sarà poi l’indice di copertura totale, che rappresenta la funzione obbiettivo, colei che viene massimizzata dall’algoritmo di coverage. Come vediamo si utilizza una funziona sigmoidale, che viene rappresentata nel grafico, al fine di tener di conto dei contributi di tutti gli agenti. E* invece rappresenta un LB, si richiederà dunque che ogni indice Ej sia superiore a questa soglia, al fine di coprire in modo soddisfacente quel target.</w:t>
+        <w:t xml:space="preserve"> altre funzioni, tra cui l’indice di coperta Ej, calcolato per ogni target e compreso tra 0 e Mp*il numero di agenti N. </w:t>
+      </w:r>
+      <w:r>
+        <w:rPr>
+          <w:sz w:val="28"/>
+          <w:szCs w:val="28"/>
+        </w:rPr>
+        <w:t xml:space="preserve">Si fissa j e si somma tutte le funzioni di misurazione sull’indice i. </w:t>
+      </w:r>
+      <w:r>
+        <w:rPr>
+          <w:sz w:val="28"/>
+          <w:szCs w:val="28"/>
+        </w:rPr>
+        <w:t>Dunque, ogni agente darà un contributo che vale massimo Mp per la copertura del target j.</w:t>
+      </w:r>
+    </w:p>
+    <w:p>
+      <w:pPr>
+        <w:rPr>
+          <w:sz w:val="28"/>
+          <w:szCs w:val="28"/>
+        </w:rPr>
+      </w:pPr>
+      <w:r>
+        <w:rPr>
+          <w:sz w:val="28"/>
+          <w:szCs w:val="28"/>
+        </w:rPr>
+        <w:t>Molto importante sarà poi l’indice di copertura totale, che rappresenta la funzione obbiettivo, colei che viene massimizzata dall’algoritmo di coverage.</w:t>
+      </w:r>
+      <w:r>
+        <w:rPr>
+          <w:sz w:val="28"/>
+          <w:szCs w:val="28"/>
+        </w:rPr>
+        <w:t xml:space="preserve"> Per garantire la derivabilità e considerare il contributo di tutti gli agenti è stata implementata una soglia soft tramite una funziona sigmoidale</w:t>
+      </w:r>
+      <w:r>
+        <w:rPr>
+          <w:sz w:val="28"/>
+          <w:szCs w:val="28"/>
+        </w:rPr>
+        <w:t>. E* invece rappresenta un LB, si richiederà dunque che ogni indice Ej sia superiore a questa soglia, al fine di coprire in modo soddisfacente quel target.</w:t>
       </w:r>
     </w:p>
     <w:p>
@@ -630,7 +657,35 @@
           <w:sz w:val="28"/>
           <w:szCs w:val="28"/>
         </w:rPr>
-        <w:t>Come già accennato, l’algoritmo si basa sulla strategia dell’ascesa del gradiente come tecnica di ottimizzazione. Si vuole massimizzare l’indice di copertura totale, per farlo viene calcolato il gradiente della funzione obbiettivo per ogni agente, rispetto alle posizioni sia dei target che degli agenti in quell’istante di tempo. Successivamente vengono aggiornate le traiettorie degli agenti seguendo la direzione data dal gradiente. La figura infatti rappresenta proprio questo concetto. Prendendo come esempio una funziona col massimo in 0,0 si vede come, con vari steps, vado ad avvicinarmi all’obbiettivo.</w:t>
+        <w:t>Come già accennato, l’algoritmo si basa sulla strategia dell’ascesa del gradiente come tecnica di ottimizzazione. Si vuole massimizzare l’indice di copertura totale, per farlo</w:t>
+      </w:r>
+      <w:r>
+        <w:rPr>
+          <w:sz w:val="28"/>
+          <w:szCs w:val="28"/>
+        </w:rPr>
+        <w:t>, ogni agente calcola in modo distribuito il gradiente rispetto alla propria posizione</w:t>
+      </w:r>
+      <w:r>
+        <w:rPr>
+          <w:sz w:val="28"/>
+          <w:szCs w:val="28"/>
+        </w:rPr>
+        <w:t>.</w:t>
+      </w:r>
+      <w:r>
+        <w:rPr>
+          <w:sz w:val="28"/>
+          <w:szCs w:val="28"/>
+        </w:rPr>
+        <w:t xml:space="preserve"> Successivamente ogni agente si muove nella direzione determinata dal gradiente</w:t>
+      </w:r>
+      <w:r>
+        <w:rPr>
+          <w:sz w:val="28"/>
+          <w:szCs w:val="28"/>
+        </w:rPr>
+        <w:t>. La figura infatti rappresenta proprio questo concetto. Prendendo come esempio una funziona col massimo in 0,0 si vede come, con vari steps, vado ad avvicinarmi all’obbiettivo.</w:t>
       </w:r>
     </w:p>
     <w:p>
@@ -772,7 +827,21 @@
           <w:sz w:val="28"/>
           <w:szCs w:val="28"/>
         </w:rPr>
-        <w:t xml:space="preserve"> un problema ben noto nel contesto del coverage dinamico.</w:t>
+        <w:t xml:space="preserve"> un problema ben noto</w:t>
+      </w:r>
+      <w:r>
+        <w:rPr>
+          <w:sz w:val="28"/>
+          <w:szCs w:val="28"/>
+        </w:rPr>
+        <w:t xml:space="preserve"> nell’ambito dei sistemi multi-robot</w:t>
+      </w:r>
+      <w:r>
+        <w:rPr>
+          <w:sz w:val="28"/>
+          <w:szCs w:val="28"/>
+        </w:rPr>
+        <w:t>.</w:t>
       </w:r>
       <w:r>
         <w:rPr>
@@ -1367,28 +1436,50 @@
           <w:sz w:val="28"/>
           <w:szCs w:val="28"/>
         </w:rPr>
-        <w:t>Come vediamo dalla figura le traiettorie sono similari a delle traiettorie di imbarcazioni, non seguono una strada, ad esempio, come se fossero macchine. È</w:t>
-      </w:r>
-      <w:r>
-        <w:rPr>
-          <w:sz w:val="28"/>
-          <w:szCs w:val="28"/>
-        </w:rPr>
-        <w:t xml:space="preserve"> stato preso un numero di agenti pari a quattro, meno della metà del numero dei target (dieci</w:t>
-      </w:r>
-      <w:r>
-        <w:rPr>
-          <w:sz w:val="28"/>
-          <w:szCs w:val="28"/>
-        </w:rPr>
-        <w:t>, selezionate in modo casuale dal dataset</w:t>
-      </w:r>
-      <w:r>
-        <w:rPr>
-          <w:sz w:val="28"/>
-          <w:szCs w:val="28"/>
-        </w:rPr>
-        <w:t xml:space="preserve">). La durata delle traiettorie dei target è di 150 secondi. Molto importante notare la scelta di Mp, pari a 1. In questo modo ogni agente da un contributo di massimo un’unità nella copertura di un target, quindi impostare la soglia E* a 2 vuol dire che in media, richiediamo che almeno due agenti coprano un determinato target, o che la somma dei contributi di copertura degli agenti sia almeno pari a 2. </w:t>
+        <w:t>Come è possibile notare dalla figura, il dataset è composto da delle traiettorie in uno spazio libero non strutturato, le quali sono similari a delle traiettorie di imbarcazioni, non seguono una strada come se fossero delle macchine ad esempio.</w:t>
+      </w:r>
+    </w:p>
+    <w:p>
+      <w:pPr>
+        <w:rPr>
+          <w:sz w:val="28"/>
+          <w:szCs w:val="28"/>
+        </w:rPr>
+      </w:pPr>
+      <w:r>
+        <w:rPr>
+          <w:sz w:val="28"/>
+          <w:szCs w:val="28"/>
+        </w:rPr>
+        <w:t>È</w:t>
+      </w:r>
+      <w:r>
+        <w:rPr>
+          <w:sz w:val="28"/>
+          <w:szCs w:val="28"/>
+        </w:rPr>
+        <w:t xml:space="preserve"> stato preso un numero di agenti pari a 4, meno della metà del numero di target (10, SELEZIONATI IN MODO </w:t>
+      </w:r>
+      <w:r>
+        <w:rPr>
+          <w:sz w:val="28"/>
+          <w:szCs w:val="28"/>
+        </w:rPr>
+        <w:t xml:space="preserve">COMPLETAMENTE </w:t>
+      </w:r>
+      <w:r>
+        <w:rPr>
+          <w:sz w:val="28"/>
+          <w:szCs w:val="28"/>
+        </w:rPr>
+        <w:t xml:space="preserve">CASUALE DAL DATASET COMPLETO). </w:t>
+      </w:r>
+      <w:r>
+        <w:rPr>
+          <w:sz w:val="28"/>
+          <w:szCs w:val="28"/>
+        </w:rPr>
+        <w:t xml:space="preserve">La durata delle traiettorie dei target è di 150 secondi. Molto importante notare la scelta di Mp, pari a 1. In questo modo ogni agente da un contributo di massimo un’unità nella copertura di un target, quindi impostare la soglia E* a 2 vuol dire che in media, richiediamo che almeno due agenti coprano un determinato target, o che la somma dei contributi di copertura degli agenti sia almeno pari a 2. </w:t>
       </w:r>
       <w:r>
         <w:rPr>
@@ -1493,34 +1584,47 @@
           <w:sz w:val="28"/>
           <w:szCs w:val="28"/>
         </w:rPr>
-        <w:t>Come notiamo dai grafici, gli agenti vanno a muoversi al fine di coprire al meglio i target mobili. Nella prima immagine gli agenti vanno a collidere nelle loro posizioni finali, nella seconda versione il problema non viene risolto in modo soddisfacente mentre grazie al potenziale repulsivo si nota come, nella terza immagine, essi sono nettamente distanti tra di loro.</w:t>
-      </w:r>
-    </w:p>
-    <w:p>
-      <w:pPr>
-        <w:rPr>
-          <w:sz w:val="28"/>
-          <w:szCs w:val="28"/>
-        </w:rPr>
-      </w:pPr>
-    </w:p>
-    <w:p>
-      <w:pPr>
-        <w:rPr>
-          <w:b/>
-          <w:bCs/>
-          <w:sz w:val="28"/>
-          <w:szCs w:val="28"/>
-        </w:rPr>
-      </w:pPr>
-      <w:r>
-        <w:rPr>
-          <w:b/>
-          <w:bCs/>
+        <w:t xml:space="preserve">Come notiamo dai grafici, gli agenti vanno a muoversi al fine di coprire al meglio i target mobili. Nella prima immagine gli agenti vanno a collidere nelle loro posizioni finali, nella seconda versione il problema non viene risolto in modo soddisfacente mentre grazie al potenziale repulsivo si nota come, nella terza </w:t>
+      </w:r>
+      <w:r>
+        <w:rPr>
           <w:sz w:val="28"/>
           <w:szCs w:val="28"/>
         </w:rPr>
         <w:lastRenderedPageBreak/>
+        <w:t>immagine, essi sono</w:t>
+      </w:r>
+      <w:r>
+        <w:rPr>
+          <w:sz w:val="28"/>
+          <w:szCs w:val="28"/>
+        </w:rPr>
+        <w:t xml:space="preserve"> sicuramente a una distanza superiore di quella di sicurezza delta</w:t>
+      </w:r>
+      <w:r>
+        <w:rPr>
+          <w:sz w:val="28"/>
+          <w:szCs w:val="28"/>
+        </w:rPr>
+        <w:t>.</w:t>
+      </w:r>
+    </w:p>
+    <w:p>
+      <w:pPr>
+        <w:rPr>
+          <w:b/>
+          <w:bCs/>
+          <w:sz w:val="28"/>
+          <w:szCs w:val="28"/>
+        </w:rPr>
+      </w:pPr>
+      <w:r>
+        <w:rPr>
+          <w:b/>
+          <w:bCs/>
+          <w:sz w:val="28"/>
+          <w:szCs w:val="28"/>
+        </w:rPr>
         <w:t>SLIDE 13</w:t>
       </w:r>
     </w:p>
@@ -1536,7 +1640,28 @@
           <w:sz w:val="28"/>
           <w:szCs w:val="28"/>
         </w:rPr>
-        <w:t xml:space="preserve">Inoltre, in tutte e tre le versioni, l’indice di copertura totale, ovvero la funzione obbiettivo da massimizzare, cresce nel tempo. Il valore finale è molto maggiore del valore iniziale. Da notare che il valore dell’indice all’istante finale nella terza versione dell’algoritmo è </w:t>
+        <w:t>Inoltre, in tutte e tre le versioni, l’indice di copertura totale, ovvero la funzione obbiettivo da massimizzare, cresce</w:t>
+      </w:r>
+      <w:r>
+        <w:rPr>
+          <w:sz w:val="28"/>
+          <w:szCs w:val="28"/>
+        </w:rPr>
+        <w:t xml:space="preserve"> di molto</w:t>
+      </w:r>
+      <w:r>
+        <w:rPr>
+          <w:sz w:val="28"/>
+          <w:szCs w:val="28"/>
+        </w:rPr>
+        <w:t xml:space="preserve"> rispetto al valore iniziale e rimane ad un valore soddisfacente</w:t>
+      </w:r>
+      <w:r>
+        <w:rPr>
+          <w:sz w:val="28"/>
+          <w:szCs w:val="28"/>
+        </w:rPr>
+        <w:t xml:space="preserve">. Da notare che il valore dell’indice all’istante finale nella terza versione dell’algoritmo è </w:t>
       </w:r>
       <w:r>
         <w:rPr>
@@ -1604,6 +1729,21 @@
     <w:p>
       <w:pPr>
         <w:rPr>
+          <w:sz w:val="28"/>
+          <w:szCs w:val="28"/>
+        </w:rPr>
+      </w:pPr>
+      <w:r>
+        <w:rPr>
+          <w:sz w:val="28"/>
+          <w:szCs w:val="28"/>
+        </w:rPr>
+        <w:t>CON LA SOGLIA IMPOSTATA A 2, RICHIEDAMO DUNQUE CHE ALMENO DUE AGENTI VADANO A COPRIRE UN TARGET O CHE LA SOMMA DEI CONTRIBUTI SIA UGUALE A 2. QUESTA RICHIESTA PUO’ ESSERE ANCHE AMMORBIDITA, IN MODO DA ANALIZZARE I CAMBIAMENTI SULLA COPERTURA.</w:t>
+      </w:r>
+    </w:p>
+    <w:p>
+      <w:pPr>
+        <w:rPr>
           <w:b/>
           <w:bCs/>
           <w:sz w:val="28"/>
@@ -1632,7 +1772,21 @@
           <w:sz w:val="28"/>
           <w:szCs w:val="28"/>
         </w:rPr>
-        <w:t xml:space="preserve">La simulazione è stata eseguita anche tramite una richiesta di coverage meno restrittiva, impostando dunque la soglia E* pari a 1. </w:t>
+        <w:t xml:space="preserve">La simulazione è stata </w:t>
+      </w:r>
+      <w:r>
+        <w:rPr>
+          <w:sz w:val="28"/>
+          <w:szCs w:val="28"/>
+        </w:rPr>
+        <w:t xml:space="preserve">dunque </w:t>
+      </w:r>
+      <w:r>
+        <w:rPr>
+          <w:sz w:val="28"/>
+          <w:szCs w:val="28"/>
+        </w:rPr>
+        <w:t xml:space="preserve">eseguita anche tramite una richiesta di coverage meno restrittiva, impostando dunque la soglia E* pari a 1. </w:t>
       </w:r>
     </w:p>
     <w:p>
@@ -1736,6 +1890,7 @@
           <w:sz w:val="28"/>
           <w:szCs w:val="28"/>
         </w:rPr>
+        <w:lastRenderedPageBreak/>
         <w:t>Dunque, si</w:t>
       </w:r>
       <w:r>
@@ -1757,28 +1912,7 @@
           <w:sz w:val="28"/>
           <w:szCs w:val="28"/>
         </w:rPr>
-        <w:t xml:space="preserve"> I PARAMETRI</w:t>
-      </w:r>
-      <w:r>
-        <w:rPr>
-          <w:sz w:val="28"/>
-          <w:szCs w:val="28"/>
-        </w:rPr>
-        <w:t xml:space="preserve"> SIANO</w:t>
-      </w:r>
-      <w:r>
-        <w:rPr>
-          <w:sz w:val="28"/>
-          <w:szCs w:val="28"/>
-        </w:rPr>
-        <w:t xml:space="preserve"> FORTEMENTE INTERDIPENDENTI</w:t>
-      </w:r>
-      <w:r>
-        <w:rPr>
-          <w:sz w:val="28"/>
-          <w:szCs w:val="28"/>
-        </w:rPr>
-        <w:t>.</w:t>
+        <w:t xml:space="preserve"> I PARAMETRI SIANO FORTEMENTE INTERDIPENDENTI.</w:t>
       </w:r>
       <w:r>
         <w:rPr>
@@ -1842,15 +1976,7 @@
           <w:sz w:val="28"/>
           <w:szCs w:val="28"/>
         </w:rPr>
-        <w:t xml:space="preserve"> hanno valori migliori, sono quasi tutti nettamente sopra il valore uno, e anche quel target che prima era completamente scoperto, viene comunque visto in maniera minima. Qua si </w:t>
-      </w:r>
-      <w:r>
-        <w:rPr>
-          <w:sz w:val="28"/>
-          <w:szCs w:val="28"/>
-        </w:rPr>
-        <w:lastRenderedPageBreak/>
-        <w:t xml:space="preserve">nota anche che all’istante iniziale era presente lo stesso un coverage ottimo, che viene migliorato all’istante finale. Ecco perché l’incremento della funzione obbiettivo è meno drastico. </w:t>
+        <w:t xml:space="preserve"> hanno valori migliori, sono quasi tutti nettamente sopra il valore uno, e anche quel target che prima era completamente scoperto, viene comunque visto in maniera minima. Qua si nota anche che all’istante iniziale era presente lo stesso un coverage ottimo, che viene migliorato all’istante finale. Ecco perché l’incremento della funzione obbiettivo è meno drastico. </w:t>
       </w:r>
     </w:p>
     <w:p>
@@ -2046,30 +2172,15 @@
           <w:sz w:val="28"/>
           <w:szCs w:val="28"/>
         </w:rPr>
-        <w:t xml:space="preserve"> analizzando</w:t>
-      </w:r>
-      <w:r>
-        <w:rPr>
-          <w:sz w:val="28"/>
-          <w:szCs w:val="28"/>
-        </w:rPr>
-        <w:t xml:space="preserve"> l’effetto della diminuzione della richiesta di</w:t>
-      </w:r>
-      <w:r>
-        <w:rPr>
-          <w:sz w:val="28"/>
-          <w:szCs w:val="28"/>
-        </w:rPr>
-        <w:t xml:space="preserve"> coverage, si deduce come la flessibilità nella richiesta di copertura, la quale conduce a una gestione più efficiente delle risorse degli agenti, migliora ulteriormente la qualità del monitoraggio. </w:t>
-      </w:r>
-    </w:p>
-    <w:p>
-      <w:pPr>
-        <w:rPr>
-          <w:sz w:val="28"/>
-          <w:szCs w:val="28"/>
-        </w:rPr>
-      </w:pPr>
+        <w:t xml:space="preserve"> si è notato </w:t>
+      </w:r>
+      <w:r>
+        <w:rPr>
+          <w:sz w:val="28"/>
+          <w:szCs w:val="28"/>
+        </w:rPr>
+        <w:t xml:space="preserve">come la flessibilità nella richiesta di copertura, la quale conduce a una gestione più efficiente delle risorse degli agenti, migliora ulteriormente la qualità del monitoraggio. </w:t>
+      </w:r>
     </w:p>
     <w:p>
       <w:pPr>
@@ -2103,7 +2214,42 @@
           <w:sz w:val="28"/>
           <w:szCs w:val="28"/>
         </w:rPr>
-        <w:t xml:space="preserve">In primis, andare oltre all’approccio greedy, integrando la predizione della posizione dei target tramite tecniche avanzate come il RL, DRL, </w:t>
+        <w:t xml:space="preserve">In primis, </w:t>
+      </w:r>
+      <w:r>
+        <w:rPr>
+          <w:sz w:val="28"/>
+          <w:szCs w:val="28"/>
+        </w:rPr>
+        <w:t xml:space="preserve">è possibile </w:t>
+      </w:r>
+      <w:r>
+        <w:rPr>
+          <w:sz w:val="28"/>
+          <w:szCs w:val="28"/>
+        </w:rPr>
+        <w:t>andare oltre all’approccio greedy, integrando la predizione della posizione dei target</w:t>
+      </w:r>
+      <w:r>
+        <w:rPr>
+          <w:sz w:val="28"/>
+          <w:szCs w:val="28"/>
+        </w:rPr>
+        <w:t xml:space="preserve"> OPPURE</w:t>
+      </w:r>
+      <w:r>
+        <w:rPr>
+          <w:sz w:val="28"/>
+          <w:szCs w:val="28"/>
+        </w:rPr>
+        <w:t xml:space="preserve"> utilizzare</w:t>
+      </w:r>
+      <w:r>
+        <w:rPr>
+          <w:sz w:val="28"/>
+          <w:szCs w:val="28"/>
+        </w:rPr>
+        <w:t xml:space="preserve"> tecniche avanzate come il RL, DRL, </w:t>
       </w:r>
       <w:r>
         <w:rPr>
@@ -2117,7 +2263,14 @@
           <w:sz w:val="28"/>
           <w:szCs w:val="28"/>
         </w:rPr>
-        <w:t xml:space="preserve"> approcci model-based. </w:t>
+        <w:t xml:space="preserve"> approcci model-based</w:t>
+      </w:r>
+      <w:r>
+        <w:rPr>
+          <w:sz w:val="28"/>
+          <w:szCs w:val="28"/>
+        </w:rPr>
+        <w:t xml:space="preserve"> che apprendono dall’ambiente la strategia ottimale di copertura.</w:t>
       </w:r>
     </w:p>
     <w:p>
@@ -2137,7 +2290,22 @@
           <w:sz w:val="28"/>
           <w:szCs w:val="28"/>
         </w:rPr>
-        <w:t>Un secondo sviluppo potrebbe riguardare la modifica dell’altitudine degli agenti. Un aumento permette agli agenti di coprire un’area più vasta, ma a scapito di una risoluzione inferiore. La sfida risiede dunque nel trovare un compromesso tra l’estensione dell’area coperta e la qualità della risoluzione. Si potrebbe anche pensare di utilizzare modelli predittivi che aiutano a decidere l’altitudine ottimale in tempo reale, in base alle dinamiche dei target e la richiesta di risoluzione.</w:t>
+        <w:lastRenderedPageBreak/>
+        <w:t>Un secondo sviluppo potrebbe riguardare la modifica dell’altitudine degli agenti. Un aumento permette agli agenti di coprire un’area più vasta, ma a scapito di una risoluzione inferiore. La sfida risiede dunque nel trovare un compromesso</w:t>
+      </w:r>
+      <w:r>
+        <w:rPr>
+          <w:sz w:val="28"/>
+          <w:szCs w:val="28"/>
+        </w:rPr>
+        <w:t xml:space="preserve"> tra questi due fattori</w:t>
+      </w:r>
+      <w:r>
+        <w:rPr>
+          <w:sz w:val="28"/>
+          <w:szCs w:val="28"/>
+        </w:rPr>
+        <w:t>.</w:t>
       </w:r>
     </w:p>
     <w:p>
@@ -2157,7 +2325,6 @@
           <w:sz w:val="28"/>
           <w:szCs w:val="28"/>
         </w:rPr>
-        <w:lastRenderedPageBreak/>
         <w:t xml:space="preserve">Per concludere, sarebbe possibile eseguire un’esplorazione dell’area di interesse. Nel progetto si presume di conoscere le traiettorie dei </w:t>
       </w:r>
       <w:r>

</xml_diff>